<commit_message>
Thêm 2 file word
</commit_message>
<xml_diff>
--- a/wwwroot/MauDKCOt/GIAY_DK_COT_Full.docx
+++ b/wwwroot/MauDKCOt/GIAY_DK_COT_Full.docx
@@ -64,7 +64,7 @@
                 <v:shape id="_x0000_s1026" type="#_x0000_t75" style="position:absolute;left:0;text-align:left;margin-left:93.35pt;margin-top:12.3pt;width:53.5pt;height:65.8pt;z-index:-251658240">
                   <v:imagedata r:id="rId6" o:title=""/>
                 </v:shape>
-                <o:OLEObject Type="Embed" ProgID="CorelDraw.Graphic.24" ShapeID="_x0000_s1026" DrawAspect="Content" ObjectID="_1811530965" r:id="rId7"/>
+                <o:OLEObject Type="Embed" ProgID="CorelDraw.Graphic.24" ShapeID="_x0000_s1026" DrawAspect="Content" ObjectID="_1811554731" r:id="rId7"/>
               </w:object>
             </w:r>
             <w:r>
@@ -991,7 +991,23 @@
                 <w:sz w:val="28"/>
                 <w:szCs w:val="28"/>
               </w:rPr>
-              <w:t>) mặt sau</w:t>
+              <w:t xml:space="preserve">) </w:t>
+            </w:r>
+            <w:r>
+              <w:rPr>
+                <w:rFonts w:ascii="Times New Roman" w:hAnsi="Times New Roman" w:cs="Times New Roman"/>
+                <w:sz w:val="28"/>
+                <w:szCs w:val="28"/>
+              </w:rPr>
+              <w:t xml:space="preserve">hủ </w:t>
+            </w:r>
+            <w:r>
+              <w:rPr>
+                <w:rFonts w:ascii="Times New Roman" w:hAnsi="Times New Roman" w:cs="Times New Roman"/>
+                <w:sz w:val="28"/>
+                <w:szCs w:val="28"/>
+              </w:rPr>
+              <w:t>mặt sau</w:t>
             </w:r>
             <w:r>
               <w:rPr>
@@ -3434,6 +3450,7 @@
     <w:rsid w:val="00367528"/>
     <w:rsid w:val="003D788D"/>
     <w:rsid w:val="0043115B"/>
+    <w:rsid w:val="004664D8"/>
     <w:rsid w:val="00481E39"/>
     <w:rsid w:val="004A58E8"/>
     <w:rsid w:val="004B26E9"/>
@@ -3444,6 +3461,7 @@
     <w:rsid w:val="005850D1"/>
     <w:rsid w:val="006131D2"/>
     <w:rsid w:val="00720D4D"/>
+    <w:rsid w:val="0076748C"/>
     <w:rsid w:val="007A4443"/>
     <w:rsid w:val="00874C34"/>
     <w:rsid w:val="008A3608"/>

</xml_diff>